<commit_message>
start texts to pdf
</commit_message>
<xml_diff>
--- a/data/docx/band_001/A002.docx
+++ b/data/docx/band_001/A002.docx
@@ -119,6 +119,13 @@
               </w:rPr>
               <w:t>1514 Oktober 13. Innsbruck</w:t>
             </w:r>
+            <w:r>
+              <w:rPr>
+                <w:rFonts w:ascii="Times New Roman" w:hAnsi="Times New Roman" w:cs="Times New Roman"/>
+                <w:i/>
+              </w:rPr>
+              <w:t>.</w:t>
+            </w:r>
           </w:p>
         </w:tc>
       </w:tr>
@@ -145,23 +152,7 @@
         <w:pStyle w:val="RegestDeutsch"/>
       </w:pPr>
       <w:r>
-        <w:t xml:space="preserve">Sein Anteil an </w:t>
-      </w:r>
-      <w:proofErr w:type="spellStart"/>
-      <w:r>
-        <w:t>F’s</w:t>
-      </w:r>
-      <w:proofErr w:type="spellEnd"/>
-      <w:r>
-        <w:t xml:space="preserve"> Gedeihen. Sein Gesandter Aloysius </w:t>
-      </w:r>
-      <w:proofErr w:type="spellStart"/>
-      <w:r>
-        <w:t>Gylabertus</w:t>
-      </w:r>
-      <w:proofErr w:type="spellEnd"/>
-      <w:r>
-        <w:t xml:space="preserve"> soll F besuchen.</w:t>
+        <w:t>Sein Anteil an F’s Gedeihen. Sein Gesandter Aloysius Gylabertus soll F besuchen.</w:t>
       </w:r>
     </w:p>
     <w:p>
@@ -180,15 +171,7 @@
         <w:pStyle w:val="RegestEnglisch"/>
       </w:pPr>
       <w:r>
-        <w:t xml:space="preserve">His part in F's prosperity. His envoy Aloysius </w:t>
-      </w:r>
-      <w:proofErr w:type="spellStart"/>
-      <w:r>
-        <w:t>Gylabertus</w:t>
-      </w:r>
-      <w:proofErr w:type="spellEnd"/>
-      <w:r>
-        <w:t xml:space="preserve"> shall visit F.</w:t>
+        <w:t>His part in F's prosperity. His envoy Aloysius Gylabertus shall visit F.</w:t>
       </w:r>
     </w:p>
     <w:p>
@@ -892,23 +875,7 @@
         <w:pStyle w:val="Kommentar"/>
       </w:pPr>
       <w:r>
-        <w:t xml:space="preserve">Das Stück selbst, das Chmel als Original bezeichnet, ist im Wiener Haus-, Hof- und Staatsarchiv nicht aufgefunden worden. </w:t>
-      </w:r>
-      <w:proofErr w:type="spellStart"/>
-      <w:r>
-        <w:t>Ebensowenig</w:t>
-      </w:r>
-      <w:proofErr w:type="spellEnd"/>
-      <w:r>
-        <w:t xml:space="preserve"> fand sich der hier erwähnte Brief </w:t>
-      </w:r>
-      <w:proofErr w:type="spellStart"/>
-      <w:r>
-        <w:t>F’s</w:t>
-      </w:r>
-      <w:proofErr w:type="spellEnd"/>
-      <w:r>
-        <w:t>.</w:t>
+        <w:t>Das Stück selbst, das Chmel als Original bezeichnet, ist im Wiener Haus-, Hof- und Staatsarchiv nicht aufgefunden worden. Ebensowenig fand sich der hier erwähnte Brief F’s.</w:t>
       </w:r>
     </w:p>
     <w:p>
@@ -918,28 +885,12 @@
       <w:r>
         <w:t xml:space="preserve">a) </w:t>
       </w:r>
-      <w:proofErr w:type="spellStart"/>
       <w:r>
         <w:rPr>
           <w:i w:val="0"/>
         </w:rPr>
-        <w:t>Vostro</w:t>
-      </w:r>
-      <w:proofErr w:type="spellEnd"/>
-      <w:r>
-        <w:rPr>
-          <w:i w:val="0"/>
-        </w:rPr>
-        <w:t xml:space="preserve"> — </w:t>
-      </w:r>
-      <w:proofErr w:type="spellStart"/>
-      <w:r>
-        <w:rPr>
-          <w:i w:val="0"/>
-        </w:rPr>
-        <w:t>Maximilianus</w:t>
-      </w:r>
-      <w:proofErr w:type="spellEnd"/>
+        <w:t>Vostro — Maximilianus</w:t>
+      </w:r>
       <w:r>
         <w:t xml:space="preserve"> eigenhändig.</w:t>
       </w:r>
@@ -1006,11 +957,7 @@
         <w:annotationRef/>
       </w:r>
       <w:r>
-        <w:t xml:space="preserve">P: </w:t>
-      </w:r>
-      <w:proofErr w:type="spellStart"/>
-      <w:r>
-        <w:t>Gy</w:t>
+        <w:t>P: Gy</w:t>
       </w:r>
       <w:r>
         <w:t>l</w:t>
@@ -1019,11 +966,7 @@
         <w:t>a</w:t>
       </w:r>
       <w:r>
-        <w:t>bertus</w:t>
-      </w:r>
-      <w:proofErr w:type="spellEnd"/>
-      <w:r>
-        <w:t>, Aloysius</w:t>
+        <w:t>bertus, Aloysius</w:t>
       </w:r>
     </w:p>
   </w:comment>
@@ -1134,15 +1077,7 @@
         <w:annotationRef/>
       </w:r>
       <w:r>
-        <w:t xml:space="preserve">P: </w:t>
-      </w:r>
-      <w:proofErr w:type="spellStart"/>
-      <w:r>
-        <w:t>Bannissis</w:t>
-      </w:r>
-      <w:proofErr w:type="spellEnd"/>
-      <w:r>
-        <w:t>, Jacobus de, Sekretär Maximilians I.</w:t>
+        <w:t>P: Bannissis, Jacobus de, Sekretär Maximilians I.</w:t>
       </w:r>
     </w:p>
   </w:comment>

</xml_diff>